<commit_message>
Forkify - Shopping List
</commit_message>
<xml_diff>
--- a/Notes.docx
+++ b/Notes.docx
@@ -122,9 +122,83 @@
       </w:r>
       <w:proofErr w:type="spellEnd"/>
       <w:r>
-        <w:t>--save</w:t>
-      </w:r>
-    </w:p>
+        <w:t>—</w:t>
+      </w:r>
+      <w:r>
+        <w:t>save</w:t>
+      </w:r>
+    </w:p>
+    <w:p/>
+    <w:p/>
+    <w:p/>
+    <w:p/>
+    <w:p/>
+    <w:p/>
+    <w:p/>
+    <w:p>
+      <w:r>
+        <w:t>Methods –</w:t>
+      </w:r>
+    </w:p>
+    <w:p>
+      <w:r>
+        <w:t>Splice – Pass in a start index and how many positions we want to take. It will delete these elements from the array and return it.</w:t>
+      </w:r>
+    </w:p>
+    <w:p>
+      <w:proofErr w:type="spellStart"/>
+      <w:r>
+        <w:t>Eg</w:t>
+      </w:r>
+      <w:proofErr w:type="spellEnd"/>
+      <w:r>
+        <w:t>: [2</w:t>
+      </w:r>
+      <w:proofErr w:type="gramStart"/>
+      <w:r>
+        <w:t>,4,8</w:t>
+      </w:r>
+      <w:proofErr w:type="gramEnd"/>
+      <w:r>
+        <w:t>] – splice(1,1) – will return 4, and the array will change to [2,8]</w:t>
+      </w:r>
+    </w:p>
+    <w:p>
+      <w:r>
+        <w:t xml:space="preserve">Slice – Similar to splice but slice </w:t>
+      </w:r>
+      <w:proofErr w:type="spellStart"/>
+      <w:r>
+        <w:t>doesnot</w:t>
+      </w:r>
+      <w:proofErr w:type="spellEnd"/>
+      <w:r>
+        <w:t xml:space="preserve"> mutate the original array but splice does.</w:t>
+      </w:r>
+    </w:p>
+    <w:p>
+      <w:r>
+        <w:t>It accepts start and end index of the required portion</w:t>
+      </w:r>
+    </w:p>
+    <w:p>
+      <w:proofErr w:type="spellStart"/>
+      <w:r>
+        <w:t>Eg</w:t>
+      </w:r>
+      <w:proofErr w:type="spellEnd"/>
+      <w:r>
+        <w:t>: [2,4,6,8,20] – slice(1,3) – will return [4</w:t>
+      </w:r>
+      <w:r>
+        <w:t>,6</w:t>
+      </w:r>
+      <w:r>
+        <w:t>], and the array will remain same to [2,4,6,8,20]</w:t>
+      </w:r>
+    </w:p>
+    <w:p/>
+    <w:p/>
     <w:sectPr>
       <w:pgSz w:w="12240" w:h="15840"/>
       <w:pgMar w:top="1440" w:right="1440" w:bottom="1440" w:left="1440" w:header="720" w:footer="720" w:gutter="0"/>
@@ -414,6 +488,7 @@
   <w:style w:type="paragraph" w:default="1" w:styleId="Normal">
     <w:name w:val="Normal"/>
     <w:qFormat/>
+    <w:rsid w:val="00AF0418"/>
   </w:style>
   <w:style w:type="character" w:default="1" w:styleId="DefaultParagraphFont">
     <w:name w:val="Default Paragraph Font"/>

</xml_diff>